<commit_message>
class diagram and architectural description added
</commit_message>
<xml_diff>
--- a/SET09102 Coursework  20-21.docx
+++ b/SET09102 Coursework  20-21.docx
@@ -5986,18 +5986,7 @@
           <w:sz w:val="24"/>
           <w:szCs w:val="24"/>
         </w:rPr>
-        <w:t>onstruct tests to verify that messages are processed correctly for each type of m</w:t>
-      </w:r>
-      <w:bookmarkStart w:id="0" w:name="_GoBack"/>
-      <w:bookmarkEnd w:id="0"/>
-      <w:r>
-        <w:rPr>
-          <w:rFonts w:ascii="Arial" w:hAnsi="Arial" w:cs="Arial"/>
-          <w:color w:val="E36C0A" w:themeColor="accent6" w:themeShade="BF"/>
-          <w:sz w:val="24"/>
-          <w:szCs w:val="24"/>
-        </w:rPr>
-        <w:t xml:space="preserve">essage. Use Visual Studio testing facilities (or equivalence on the platform you </w:t>
+        <w:t xml:space="preserve">onstruct tests to verify that messages are processed correctly for each type of message. Use Visual Studio testing facilities (or equivalence on the platform you </w:t>
       </w:r>
       <w:r>
         <w:rPr>
@@ -6072,14 +6061,14 @@
         <w:spacing w:after="0" w:line="240" w:lineRule="auto"/>
         <w:rPr>
           <w:rFonts w:ascii="Arial" w:hAnsi="Arial" w:cs="Arial"/>
-          <w:color w:val="FF0000"/>
-          <w:sz w:val="24"/>
-        </w:rPr>
-      </w:pPr>
-      <w:r>
-        <w:rPr>
-          <w:rFonts w:ascii="Arial" w:hAnsi="Arial" w:cs="Arial"/>
-          <w:color w:val="FF0000"/>
+          <w:color w:val="E36C0A" w:themeColor="accent6" w:themeShade="BF"/>
+          <w:sz w:val="24"/>
+        </w:rPr>
+      </w:pPr>
+      <w:r>
+        <w:rPr>
+          <w:rFonts w:ascii="Arial" w:hAnsi="Arial" w:cs="Arial"/>
+          <w:color w:val="E36C0A" w:themeColor="accent6" w:themeShade="BF"/>
           <w:sz w:val="24"/>
         </w:rPr>
         <w:t xml:space="preserve">Prepare an evolution strategy for the </w:t>
@@ -6088,7 +6077,7 @@
       <w:r>
         <w:rPr>
           <w:rFonts w:ascii="Arial" w:hAnsi="Arial" w:cs="Arial"/>
-          <w:color w:val="FF0000"/>
+          <w:color w:val="E36C0A" w:themeColor="accent6" w:themeShade="BF"/>
           <w:sz w:val="24"/>
         </w:rPr>
         <w:t>NB</w:t>
@@ -6096,7 +6085,7 @@
       <w:r>
         <w:rPr>
           <w:rFonts w:ascii="Arial" w:hAnsi="Arial" w:cs="Arial"/>
-          <w:color w:val="FF0000"/>
+          <w:color w:val="E36C0A" w:themeColor="accent6" w:themeShade="BF"/>
           <w:sz w:val="24"/>
         </w:rPr>
         <w:t>M</w:t>
@@ -6105,7 +6094,7 @@
       <w:r>
         <w:rPr>
           <w:rFonts w:ascii="Arial" w:hAnsi="Arial" w:cs="Arial"/>
-          <w:color w:val="FF0000"/>
+          <w:color w:val="E36C0A" w:themeColor="accent6" w:themeShade="BF"/>
           <w:sz w:val="24"/>
         </w:rPr>
         <w:t xml:space="preserve"> system. What evolution </w:t>
@@ -6113,7 +6102,7 @@
       <w:r>
         <w:rPr>
           <w:rFonts w:ascii="Arial" w:hAnsi="Arial" w:cs="Arial"/>
-          <w:color w:val="FF0000"/>
+          <w:color w:val="E36C0A" w:themeColor="accent6" w:themeShade="BF"/>
           <w:sz w:val="24"/>
         </w:rPr>
         <w:t xml:space="preserve">or maintenance </w:t>
@@ -6121,7 +6110,7 @@
       <w:r>
         <w:rPr>
           <w:rFonts w:ascii="Arial" w:hAnsi="Arial" w:cs="Arial"/>
-          <w:color w:val="FF0000"/>
+          <w:color w:val="E36C0A" w:themeColor="accent6" w:themeShade="BF"/>
           <w:sz w:val="24"/>
         </w:rPr>
         <w:t xml:space="preserve">you </w:t>
@@ -6129,7 +6118,7 @@
       <w:r>
         <w:rPr>
           <w:rFonts w:ascii="Arial" w:hAnsi="Arial" w:cs="Arial"/>
-          <w:color w:val="FF0000"/>
+          <w:color w:val="E36C0A" w:themeColor="accent6" w:themeShade="BF"/>
           <w:sz w:val="24"/>
         </w:rPr>
         <w:t>would predict</w:t>
@@ -6137,7 +6126,7 @@
       <w:r>
         <w:rPr>
           <w:rFonts w:ascii="Arial" w:hAnsi="Arial" w:cs="Arial"/>
-          <w:color w:val="FF0000"/>
+          <w:color w:val="E36C0A" w:themeColor="accent6" w:themeShade="BF"/>
           <w:sz w:val="24"/>
         </w:rPr>
         <w:t xml:space="preserve">? </w:t>
@@ -6145,7 +6134,7 @@
       <w:r>
         <w:rPr>
           <w:rFonts w:ascii="Arial" w:hAnsi="Arial" w:cs="Arial"/>
-          <w:color w:val="FF0000"/>
+          <w:color w:val="E36C0A" w:themeColor="accent6" w:themeShade="BF"/>
           <w:sz w:val="24"/>
         </w:rPr>
         <w:t xml:space="preserve">What’s the maintainability of your system and what are the predicted maintenance costs? </w:t>
@@ -6153,11 +6142,13 @@
       <w:r>
         <w:rPr>
           <w:rFonts w:ascii="Arial" w:hAnsi="Arial" w:cs="Arial"/>
-          <w:color w:val="FF0000"/>
+          <w:color w:val="E36C0A" w:themeColor="accent6" w:themeShade="BF"/>
           <w:sz w:val="24"/>
         </w:rPr>
         <w:t>What evolution process and methods you plan to use?</w:t>
       </w:r>
+      <w:bookmarkStart w:id="0" w:name="_GoBack"/>
+      <w:bookmarkEnd w:id="0"/>
     </w:p>
     <w:p>
       <w:pPr>
@@ -11261,7 +11252,7 @@
 </file>
 
 <file path=customXml/itemProps1.xml><?xml version="1.0" encoding="utf-8"?>
-<ds:datastoreItem xmlns:ds="http://schemas.openxmlformats.org/officeDocument/2006/customXml" ds:itemID="{A96B1E03-93B8-4D54-9ED3-9DEA4F7D7C3A}">
+<ds:datastoreItem xmlns:ds="http://schemas.openxmlformats.org/officeDocument/2006/customXml" ds:itemID="{3B570885-001F-45C4-A0D2-FBC723E5FE98}">
   <ds:schemaRefs>
     <ds:schemaRef ds:uri="http://schemas.openxmlformats.org/officeDocument/2006/bibliography"/>
   </ds:schemaRefs>

</xml_diff>